<commit_message>
Agregado de groups y contacts al getUserManagedJWT
</commit_message>
<xml_diff>
--- a/Documentacion/Proyecto api-chat con JWT.docx
+++ b/Documentacion/Proyecto api-chat con JWT.docx
@@ -8139,11 +8139,8 @@
       </w:pPr>
       <w:r>
         <w:rPr>
-          <w:rFonts w:eastAsia="Times New Roman" w:cs="Calibri" w:cstheme="minorHAnsi"/>
-          <w:b/>
-          <w:color w:val="505050"/>
-          <w:highlight w:val="white"/>
-          <w:lang w:val="es-ES" w:eastAsia="es-ES_tradnl"/>
+          <w:rFonts w:cs="Calibri" w:cstheme="minorHAnsi"/>
+          <w:lang w:val="es-ES"/>
         </w:rPr>
       </w:r>
     </w:p>
@@ -9816,7 +9813,10 @@
         </w:rPr>
       </w:pPr>
       <w:r>
-        <w:rPr/>
+        <w:rPr>
+          <w:rFonts w:cs="Calibri" w:cstheme="minorHAnsi" w:ascii="Calibri" w:hAnsi="Calibri"/>
+          <w:lang w:val="es-ES"/>
+        </w:rPr>
       </w:r>
     </w:p>
     <w:p>
@@ -14133,10 +14133,10 @@
           <w:lang w:val="es-ES"/>
         </w:rPr>
       </w:r>
-      <w:bookmarkStart w:id="12" w:name="Creacion_mje_position"/>
-      <w:bookmarkStart w:id="13" w:name="Creacion_position_usuario"/>
-      <w:bookmarkStart w:id="14" w:name="Creacion_mje_position"/>
-      <w:bookmarkStart w:id="15" w:name="Creacion_position_usuario"/>
+      <w:bookmarkStart w:id="12" w:name="Creacion_position_usuario"/>
+      <w:bookmarkStart w:id="13" w:name="Creacion_mje_position"/>
+      <w:bookmarkStart w:id="14" w:name="Creacion_position_usuario"/>
+      <w:bookmarkStart w:id="15" w:name="Creacion_mje_position"/>
       <w:bookmarkEnd w:id="14"/>
       <w:bookmarkEnd w:id="15"/>
     </w:p>
@@ -23927,7 +23927,403 @@
           <w:sz w:val="18"/>
           <w:szCs w:val="18"/>
         </w:rPr>
+        <w:t>},</w:t>
+      </w:r>
+    </w:p>
+    <w:p>
+      <w:pPr>
+        <w:pStyle w:val="Normal"/>
+        <w:ind w:left="1418" w:hanging="0"/>
+        <w:rPr>
+          <w:rFonts w:ascii="IBMPlexMono, monospace, ;Droid Sans Fallback;', ;Droid Sans Mono;, ;monospace;, monospace, ;Droid Sans Fallback;;font-weight: normal;font-size: 12px;line-height: 18px;white-space: pre;" w:hAnsi="IBMPlexMono, monospace, ;Droid Sans Fallback;', ;Droid Sans Mono;, ;monospace;, monospace, ;Droid Sans Fallback;;font-weight: normal;font-size: 12px;line-height: 18px;white-space: pre;"/>
+          <w:color w:val="000000"/>
+          <w:sz w:val="20"/>
+          <w:szCs w:val="20"/>
+          <w:highlight w:val="yellow"/>
+        </w:rPr>
+      </w:pPr>
+      <w:r>
+        <w:rPr>
+          <w:rFonts w:ascii="IBMPlexMono, monospace, ;Droid Sans Fallback;', ;Droid Sans Mono;, ;monospace;, monospace, ;Droid Sans Fallback;;font-weight: normal;font-size: 12px;line-height: 18px;white-space: pre;" w:hAnsi="IBMPlexMono, monospace, ;Droid Sans Fallback;', ;Droid Sans Mono;, ;monospace;, monospace, ;Droid Sans Fallback;;font-weight: normal;font-size: 12px;line-height: 18px;white-space: pre;"/>
+          <w:color w:val="A31515"/>
+          <w:sz w:val="20"/>
+          <w:szCs w:val="20"/>
+          <w:highlight w:val="yellow"/>
+        </w:rPr>
+        <w:t>"groups"</w:t>
+      </w:r>
+      <w:r>
+        <w:rPr>
+          <w:rFonts w:ascii="IBMPlexMono, monospace, ;Droid Sans Fallback;', ;Droid Sans Mono;, ;monospace;, monospace, ;Droid Sans Fallback;;font-weight: normal;font-size: 12px;line-height: 18px;white-space: pre;" w:hAnsi="IBMPlexMono, monospace, ;Droid Sans Fallback;', ;Droid Sans Mono;, ;monospace;, monospace, ;Droid Sans Fallback;;font-weight: normal;font-size: 12px;line-height: 18px;white-space: pre;"/>
+          <w:color w:val="000000"/>
+          <w:sz w:val="20"/>
+          <w:szCs w:val="20"/>
+          <w:highlight w:val="yellow"/>
+        </w:rPr>
+        <w:t>: [</w:t>
+      </w:r>
+    </w:p>
+    <w:p>
+      <w:pPr>
+        <w:pStyle w:val="Normal"/>
+        <w:ind w:left="2127" w:hanging="0"/>
+        <w:rPr>
+          <w:rFonts w:ascii="IBMPlexMono, monospace, ;Droid Sans Fallback;', ;Droid Sans Mono;, ;monospace;, monospace, ;Droid Sans Fallback;;font-weight: normal;font-size: 12px;line-height: 18px;white-space: pre;" w:hAnsi="IBMPlexMono, monospace, ;Droid Sans Fallback;', ;Droid Sans Mono;, ;monospace;, monospace, ;Droid Sans Fallback;;font-weight: normal;font-size: 12px;line-height: 18px;white-space: pre;"/>
+          <w:color w:val="000000"/>
+          <w:sz w:val="20"/>
+          <w:szCs w:val="20"/>
+          <w:highlight w:val="yellow"/>
+        </w:rPr>
+      </w:pPr>
+      <w:r>
+        <w:rPr>
+          <w:rFonts w:ascii="IBMPlexMono, monospace, ;Droid Sans Fallback;', ;Droid Sans Mono;, ;monospace;, monospace, ;Droid Sans Fallback;;font-weight: normal;font-size: 12px;line-height: 18px;white-space: pre;" w:hAnsi="IBMPlexMono, monospace, ;Droid Sans Fallback;', ;Droid Sans Mono;, ;monospace;, monospace, ;Droid Sans Fallback;;font-weight: normal;font-size: 12px;line-height: 18px;white-space: pre;"/>
+          <w:color w:val="000000"/>
+          <w:sz w:val="20"/>
+          <w:szCs w:val="20"/>
+          <w:highlight w:val="yellow"/>
+        </w:rPr>
+        <w:t>{</w:t>
+      </w:r>
+    </w:p>
+    <w:p>
+      <w:pPr>
+        <w:pStyle w:val="Normal"/>
+        <w:ind w:left="2127" w:hanging="0"/>
+        <w:rPr>
+          <w:rFonts w:ascii="IBMPlexMono, monospace, ;Droid Sans Fallback;', ;Droid Sans Mono;, ;monospace;, monospace, ;Droid Sans Fallback;;font-weight: normal;font-size: 12px;line-height: 18px;white-space: pre;" w:hAnsi="IBMPlexMono, monospace, ;Droid Sans Fallback;', ;Droid Sans Mono;, ;monospace;, monospace, ;Droid Sans Fallback;;font-weight: normal;font-size: 12px;line-height: 18px;white-space: pre;"/>
+          <w:color w:val="000000"/>
+          <w:sz w:val="20"/>
+          <w:szCs w:val="20"/>
+          <w:highlight w:val="yellow"/>
+        </w:rPr>
+      </w:pPr>
+      <w:r>
+        <w:rPr>
+          <w:rFonts w:ascii="IBMPlexMono, monospace, ;Droid Sans Fallback;', ;Droid Sans Mono;, ;monospace;, monospace, ;Droid Sans Fallback;;font-weight: normal;font-size: 12px;line-height: 18px;white-space: pre;" w:hAnsi="IBMPlexMono, monospace, ;Droid Sans Fallback;', ;Droid Sans Mono;, ;monospace;, monospace, ;Droid Sans Fallback;;font-weight: normal;font-size: 12px;line-height: 18px;white-space: pre;"/>
+          <w:color w:val="A31515"/>
+          <w:sz w:val="20"/>
+          <w:szCs w:val="20"/>
+          <w:highlight w:val="yellow"/>
+        </w:rPr>
+        <w:t>"group_id"</w:t>
+      </w:r>
+      <w:r>
+        <w:rPr>
+          <w:rFonts w:ascii="IBMPlexMono, monospace, ;Droid Sans Fallback;', ;Droid Sans Mono;, ;monospace;, monospace, ;Droid Sans Fallback;;font-weight: normal;font-size: 12px;line-height: 18px;white-space: pre;" w:hAnsi="IBMPlexMono, monospace, ;Droid Sans Fallback;', ;Droid Sans Mono;, ;monospace;, monospace, ;Droid Sans Fallback;;font-weight: normal;font-size: 12px;line-height: 18px;white-space: pre;"/>
+          <w:color w:val="000000"/>
+          <w:sz w:val="20"/>
+          <w:szCs w:val="20"/>
+          <w:highlight w:val="yellow"/>
+        </w:rPr>
+        <w:t xml:space="preserve">: </w:t>
+      </w:r>
+      <w:r>
+        <w:rPr>
+          <w:rFonts w:ascii="IBMPlexMono, monospace, ;Droid Sans Fallback;', ;Droid Sans Mono;, ;monospace;, monospace, ;Droid Sans Fallback;;font-weight: normal;font-size: 12px;line-height: 18px;white-space: pre;" w:hAnsi="IBMPlexMono, monospace, ;Droid Sans Fallback;', ;Droid Sans Mono;, ;monospace;, monospace, ;Droid Sans Fallback;;font-weight: normal;font-size: 12px;line-height: 18px;white-space: pre;"/>
+          <w:color w:val="098658"/>
+          <w:sz w:val="20"/>
+          <w:szCs w:val="20"/>
+          <w:highlight w:val="yellow"/>
+        </w:rPr>
+        <w:t>1</w:t>
+      </w:r>
+    </w:p>
+    <w:p>
+      <w:pPr>
+        <w:pStyle w:val="Normal"/>
+        <w:ind w:left="2127" w:hanging="0"/>
+        <w:rPr>
+          <w:rFonts w:ascii="IBMPlexMono, monospace, ;Droid Sans Fallback;', ;Droid Sans Mono;, ;monospace;, monospace, ;Droid Sans Fallback;;font-weight: normal;font-size: 12px;line-height: 18px;white-space: pre;" w:hAnsi="IBMPlexMono, monospace, ;Droid Sans Fallback;', ;Droid Sans Mono;, ;monospace;, monospace, ;Droid Sans Fallback;;font-weight: normal;font-size: 12px;line-height: 18px;white-space: pre;"/>
+          <w:color w:val="000000"/>
+          <w:sz w:val="20"/>
+          <w:szCs w:val="20"/>
+          <w:highlight w:val="yellow"/>
+        </w:rPr>
+      </w:pPr>
+      <w:r>
+        <w:rPr>
+          <w:rFonts w:ascii="IBMPlexMono, monospace, ;Droid Sans Fallback;', ;Droid Sans Mono;, ;monospace;, monospace, ;Droid Sans Fallback;;font-weight: normal;font-size: 12px;line-height: 18px;white-space: pre;" w:hAnsi="IBMPlexMono, monospace, ;Droid Sans Fallback;', ;Droid Sans Mono;, ;monospace;, monospace, ;Droid Sans Fallback;;font-weight: normal;font-size: 12px;line-height: 18px;white-space: pre;"/>
+          <w:color w:val="000000"/>
+          <w:sz w:val="20"/>
+          <w:szCs w:val="20"/>
+          <w:highlight w:val="yellow"/>
+        </w:rPr>
+        <w:t>},</w:t>
+      </w:r>
+    </w:p>
+    <w:p>
+      <w:pPr>
+        <w:pStyle w:val="Normal"/>
+        <w:ind w:left="2127" w:hanging="0"/>
+        <w:rPr>
+          <w:rFonts w:ascii="IBMPlexMono, monospace, ;Droid Sans Fallback;', ;Droid Sans Mono;, ;monospace;, monospace, ;Droid Sans Fallback;;font-weight: normal;font-size: 12px;line-height: 18px;white-space: pre;" w:hAnsi="IBMPlexMono, monospace, ;Droid Sans Fallback;', ;Droid Sans Mono;, ;monospace;, monospace, ;Droid Sans Fallback;;font-weight: normal;font-size: 12px;line-height: 18px;white-space: pre;"/>
+          <w:color w:val="000000"/>
+          <w:sz w:val="20"/>
+          <w:szCs w:val="20"/>
+          <w:highlight w:val="yellow"/>
+        </w:rPr>
+      </w:pPr>
+      <w:r>
+        <w:rPr>
+          <w:rFonts w:ascii="IBMPlexMono, monospace, ;Droid Sans Fallback;', ;Droid Sans Mono;, ;monospace;, monospace, ;Droid Sans Fallback;;font-weight: normal;font-size: 12px;line-height: 18px;white-space: pre;" w:hAnsi="IBMPlexMono, monospace, ;Droid Sans Fallback;', ;Droid Sans Mono;, ;monospace;, monospace, ;Droid Sans Fallback;;font-weight: normal;font-size: 12px;line-height: 18px;white-space: pre;"/>
+          <w:color w:val="000000"/>
+          <w:sz w:val="20"/>
+          <w:szCs w:val="20"/>
+          <w:highlight w:val="yellow"/>
+        </w:rPr>
+        <w:t>{</w:t>
+      </w:r>
+    </w:p>
+    <w:p>
+      <w:pPr>
+        <w:pStyle w:val="Normal"/>
+        <w:ind w:left="2127" w:hanging="0"/>
+        <w:rPr>
+          <w:rFonts w:ascii="IBMPlexMono, monospace, ;Droid Sans Fallback;', ;Droid Sans Mono;, ;monospace;, monospace, ;Droid Sans Fallback;;font-weight: normal;font-size: 12px;line-height: 18px;white-space: pre;" w:hAnsi="IBMPlexMono, monospace, ;Droid Sans Fallback;', ;Droid Sans Mono;, ;monospace;, monospace, ;Droid Sans Fallback;;font-weight: normal;font-size: 12px;line-height: 18px;white-space: pre;"/>
+          <w:color w:val="000000"/>
+          <w:sz w:val="20"/>
+          <w:szCs w:val="20"/>
+          <w:highlight w:val="yellow"/>
+        </w:rPr>
+      </w:pPr>
+      <w:r>
+        <w:rPr>
+          <w:rFonts w:ascii="IBMPlexMono, monospace, ;Droid Sans Fallback;', ;Droid Sans Mono;, ;monospace;, monospace, ;Droid Sans Fallback;;font-weight: normal;font-size: 12px;line-height: 18px;white-space: pre;" w:hAnsi="IBMPlexMono, monospace, ;Droid Sans Fallback;', ;Droid Sans Mono;, ;monospace;, monospace, ;Droid Sans Fallback;;font-weight: normal;font-size: 12px;line-height: 18px;white-space: pre;"/>
+          <w:color w:val="A31515"/>
+          <w:sz w:val="20"/>
+          <w:szCs w:val="20"/>
+          <w:highlight w:val="yellow"/>
+        </w:rPr>
+        <w:t>"group_id"</w:t>
+      </w:r>
+      <w:r>
+        <w:rPr>
+          <w:rFonts w:ascii="IBMPlexMono, monospace, ;Droid Sans Fallback;', ;Droid Sans Mono;, ;monospace;, monospace, ;Droid Sans Fallback;;font-weight: normal;font-size: 12px;line-height: 18px;white-space: pre;" w:hAnsi="IBMPlexMono, monospace, ;Droid Sans Fallback;', ;Droid Sans Mono;, ;monospace;, monospace, ;Droid Sans Fallback;;font-weight: normal;font-size: 12px;line-height: 18px;white-space: pre;"/>
+          <w:color w:val="000000"/>
+          <w:sz w:val="20"/>
+          <w:szCs w:val="20"/>
+          <w:highlight w:val="yellow"/>
+        </w:rPr>
+        <w:t xml:space="preserve">: </w:t>
+      </w:r>
+      <w:r>
+        <w:rPr>
+          <w:rFonts w:ascii="IBMPlexMono, monospace, ;Droid Sans Fallback;', ;Droid Sans Mono;, ;monospace;, monospace, ;Droid Sans Fallback;;font-weight: normal;font-size: 12px;line-height: 18px;white-space: pre;" w:hAnsi="IBMPlexMono, monospace, ;Droid Sans Fallback;', ;Droid Sans Mono;, ;monospace;, monospace, ;Droid Sans Fallback;;font-weight: normal;font-size: 12px;line-height: 18px;white-space: pre;"/>
+          <w:color w:val="098658"/>
+          <w:sz w:val="20"/>
+          <w:szCs w:val="20"/>
+          <w:highlight w:val="yellow"/>
+        </w:rPr>
+        <w:t>3</w:t>
+      </w:r>
+    </w:p>
+    <w:p>
+      <w:pPr>
+        <w:pStyle w:val="Normal"/>
+        <w:ind w:left="2127" w:hanging="0"/>
+        <w:rPr>
+          <w:rFonts w:ascii="IBMPlexMono, monospace, ;Droid Sans Fallback;', ;Droid Sans Mono;, ;monospace;, monospace, ;Droid Sans Fallback;;font-weight: normal;font-size: 12px;line-height: 18px;white-space: pre;" w:hAnsi="IBMPlexMono, monospace, ;Droid Sans Fallback;', ;Droid Sans Mono;, ;monospace;, monospace, ;Droid Sans Fallback;;font-weight: normal;font-size: 12px;line-height: 18px;white-space: pre;"/>
+          <w:color w:val="000000"/>
+          <w:sz w:val="20"/>
+          <w:szCs w:val="20"/>
+          <w:highlight w:val="yellow"/>
+        </w:rPr>
+      </w:pPr>
+      <w:r>
+        <w:rPr>
+          <w:rFonts w:ascii="IBMPlexMono, monospace, ;Droid Sans Fallback;', ;Droid Sans Mono;, ;monospace;, monospace, ;Droid Sans Fallback;;font-weight: normal;font-size: 12px;line-height: 18px;white-space: pre;" w:hAnsi="IBMPlexMono, monospace, ;Droid Sans Fallback;', ;Droid Sans Mono;, ;monospace;, monospace, ;Droid Sans Fallback;;font-weight: normal;font-size: 12px;line-height: 18px;white-space: pre;"/>
+          <w:color w:val="000000"/>
+          <w:sz w:val="20"/>
+          <w:szCs w:val="20"/>
+          <w:highlight w:val="yellow"/>
+        </w:rPr>
         <w:t>}</w:t>
+      </w:r>
+    </w:p>
+    <w:p>
+      <w:pPr>
+        <w:pStyle w:val="Normal"/>
+        <w:ind w:left="1418" w:hanging="0"/>
+        <w:rPr>
+          <w:rFonts w:ascii="IBMPlexMono, monospace, ;Droid Sans Fallback;', ;Droid Sans Mono;, ;monospace;, monospace, ;Droid Sans Fallback;;font-weight: normal;font-size: 12px;line-height: 18px;white-space: pre;" w:hAnsi="IBMPlexMono, monospace, ;Droid Sans Fallback;', ;Droid Sans Mono;, ;monospace;, monospace, ;Droid Sans Fallback;;font-weight: normal;font-size: 12px;line-height: 18px;white-space: pre;"/>
+          <w:color w:val="000000"/>
+          <w:sz w:val="20"/>
+          <w:szCs w:val="20"/>
+          <w:highlight w:val="yellow"/>
+        </w:rPr>
+      </w:pPr>
+      <w:r>
+        <w:rPr>
+          <w:rFonts w:ascii="IBMPlexMono, monospace, ;Droid Sans Fallback;', ;Droid Sans Mono;, ;monospace;, monospace, ;Droid Sans Fallback;;font-weight: normal;font-size: 12px;line-height: 18px;white-space: pre;" w:hAnsi="IBMPlexMono, monospace, ;Droid Sans Fallback;', ;Droid Sans Mono;, ;monospace;, monospace, ;Droid Sans Fallback;;font-weight: normal;font-size: 12px;line-height: 18px;white-space: pre;"/>
+          <w:color w:val="000000"/>
+          <w:sz w:val="20"/>
+          <w:szCs w:val="20"/>
+          <w:highlight w:val="yellow"/>
+        </w:rPr>
+        <w:t>],</w:t>
+      </w:r>
+    </w:p>
+    <w:p>
+      <w:pPr>
+        <w:pStyle w:val="Normal"/>
+        <w:ind w:left="1418" w:hanging="0"/>
+        <w:rPr>
+          <w:rFonts w:ascii="IBMPlexMono, monospace, ;Droid Sans Fallback;', ;Droid Sans Mono;, ;monospace;, monospace, ;Droid Sans Fallback;;font-weight: normal;font-size: 12px;line-height: 18px;white-space: pre;" w:hAnsi="IBMPlexMono, monospace, ;Droid Sans Fallback;', ;Droid Sans Mono;, ;monospace;, monospace, ;Droid Sans Fallback;;font-weight: normal;font-size: 12px;line-height: 18px;white-space: pre;"/>
+          <w:color w:val="000000"/>
+          <w:sz w:val="20"/>
+          <w:szCs w:val="20"/>
+          <w:highlight w:val="yellow"/>
+        </w:rPr>
+      </w:pPr>
+      <w:r>
+        <w:rPr>
+          <w:rFonts w:ascii="IBMPlexMono, monospace, ;Droid Sans Fallback;', ;Droid Sans Mono;, ;monospace;, monospace, ;Droid Sans Fallback;;font-weight: normal;font-size: 12px;line-height: 18px;white-space: pre;" w:hAnsi="IBMPlexMono, monospace, ;Droid Sans Fallback;', ;Droid Sans Mono;, ;monospace;, monospace, ;Droid Sans Fallback;;font-weight: normal;font-size: 12px;line-height: 18px;white-space: pre;"/>
+          <w:color w:val="A31515"/>
+          <w:sz w:val="20"/>
+          <w:szCs w:val="20"/>
+          <w:highlight w:val="yellow"/>
+        </w:rPr>
+        <w:t>"contacts"</w:t>
+      </w:r>
+      <w:r>
+        <w:rPr>
+          <w:rFonts w:ascii="IBMPlexMono, monospace, ;Droid Sans Fallback;', ;Droid Sans Mono;, ;monospace;, monospace, ;Droid Sans Fallback;;font-weight: normal;font-size: 12px;line-height: 18px;white-space: pre;" w:hAnsi="IBMPlexMono, monospace, ;Droid Sans Fallback;', ;Droid Sans Mono;, ;monospace;, monospace, ;Droid Sans Fallback;;font-weight: normal;font-size: 12px;line-height: 18px;white-space: pre;"/>
+          <w:color w:val="000000"/>
+          <w:sz w:val="20"/>
+          <w:szCs w:val="20"/>
+          <w:highlight w:val="yellow"/>
+        </w:rPr>
+        <w:t>: [</w:t>
+      </w:r>
+    </w:p>
+    <w:p>
+      <w:pPr>
+        <w:pStyle w:val="Normal"/>
+        <w:ind w:left="2127" w:hanging="0"/>
+        <w:rPr>
+          <w:rFonts w:ascii="IBMPlexMono, monospace, ;Droid Sans Fallback;', ;Droid Sans Mono;, ;monospace;, monospace, ;Droid Sans Fallback;;font-weight: normal;font-size: 12px;line-height: 18px;white-space: pre;" w:hAnsi="IBMPlexMono, monospace, ;Droid Sans Fallback;', ;Droid Sans Mono;, ;monospace;, monospace, ;Droid Sans Fallback;;font-weight: normal;font-size: 12px;line-height: 18px;white-space: pre;"/>
+          <w:color w:val="000000"/>
+          <w:sz w:val="20"/>
+          <w:szCs w:val="20"/>
+          <w:highlight w:val="yellow"/>
+        </w:rPr>
+      </w:pPr>
+      <w:r>
+        <w:rPr>
+          <w:rFonts w:ascii="IBMPlexMono, monospace, ;Droid Sans Fallback;', ;Droid Sans Mono;, ;monospace;, monospace, ;Droid Sans Fallback;;font-weight: normal;font-size: 12px;line-height: 18px;white-space: pre;" w:hAnsi="IBMPlexMono, monospace, ;Droid Sans Fallback;', ;Droid Sans Mono;, ;monospace;, monospace, ;Droid Sans Fallback;;font-weight: normal;font-size: 12px;line-height: 18px;white-space: pre;"/>
+          <w:color w:val="000000"/>
+          <w:sz w:val="20"/>
+          <w:szCs w:val="20"/>
+          <w:highlight w:val="yellow"/>
+        </w:rPr>
+        <w:t>{</w:t>
+      </w:r>
+    </w:p>
+    <w:p>
+      <w:pPr>
+        <w:pStyle w:val="Normal"/>
+        <w:ind w:left="2127" w:hanging="0"/>
+        <w:rPr>
+          <w:rFonts w:ascii="IBMPlexMono, monospace, ;Droid Sans Fallback;', ;Droid Sans Mono;, ;monospace;, monospace, ;Droid Sans Fallback;;font-weight: normal;font-size: 12px;line-height: 18px;white-space: pre;" w:hAnsi="IBMPlexMono, monospace, ;Droid Sans Fallback;', ;Droid Sans Mono;, ;monospace;, monospace, ;Droid Sans Fallback;;font-weight: normal;font-size: 12px;line-height: 18px;white-space: pre;"/>
+          <w:color w:val="000000"/>
+          <w:sz w:val="20"/>
+          <w:szCs w:val="20"/>
+          <w:highlight w:val="yellow"/>
+        </w:rPr>
+      </w:pPr>
+      <w:r>
+        <w:rPr>
+          <w:rFonts w:ascii="IBMPlexMono, monospace, ;Droid Sans Fallback;', ;Droid Sans Mono;, ;monospace;, monospace, ;Droid Sans Fallback;;font-weight: normal;font-size: 12px;line-height: 18px;white-space: pre;" w:hAnsi="IBMPlexMono, monospace, ;Droid Sans Fallback;', ;Droid Sans Mono;, ;monospace;, monospace, ;Droid Sans Fallback;;font-weight: normal;font-size: 12px;line-height: 18px;white-space: pre;"/>
+          <w:color w:val="A31515"/>
+          <w:sz w:val="20"/>
+          <w:szCs w:val="20"/>
+          <w:highlight w:val="yellow"/>
+        </w:rPr>
+        <w:t>"contact_id"</w:t>
+      </w:r>
+      <w:r>
+        <w:rPr>
+          <w:rFonts w:ascii="IBMPlexMono, monospace, ;Droid Sans Fallback;', ;Droid Sans Mono;, ;monospace;, monospace, ;Droid Sans Fallback;;font-weight: normal;font-size: 12px;line-height: 18px;white-space: pre;" w:hAnsi="IBMPlexMono, monospace, ;Droid Sans Fallback;', ;Droid Sans Mono;, ;monospace;, monospace, ;Droid Sans Fallback;;font-weight: normal;font-size: 12px;line-height: 18px;white-space: pre;"/>
+          <w:color w:val="000000"/>
+          <w:sz w:val="20"/>
+          <w:szCs w:val="20"/>
+          <w:highlight w:val="yellow"/>
+        </w:rPr>
+        <w:t xml:space="preserve">: </w:t>
+      </w:r>
+      <w:r>
+        <w:rPr>
+          <w:rFonts w:ascii="IBMPlexMono, monospace, ;Droid Sans Fallback;', ;Droid Sans Mono;, ;monospace;, monospace, ;Droid Sans Fallback;;font-weight: normal;font-size: 12px;line-height: 18px;white-space: pre;" w:hAnsi="IBMPlexMono, monospace, ;Droid Sans Fallback;', ;Droid Sans Mono;, ;monospace;, monospace, ;Droid Sans Fallback;;font-weight: normal;font-size: 12px;line-height: 18px;white-space: pre;"/>
+          <w:color w:val="098658"/>
+          <w:sz w:val="20"/>
+          <w:szCs w:val="20"/>
+          <w:highlight w:val="yellow"/>
+        </w:rPr>
+        <w:t>1</w:t>
+      </w:r>
+    </w:p>
+    <w:p>
+      <w:pPr>
+        <w:pStyle w:val="Normal"/>
+        <w:ind w:left="2127" w:hanging="0"/>
+        <w:rPr>
+          <w:rFonts w:ascii="IBMPlexMono, monospace, ;Droid Sans Fallback;', ;Droid Sans Mono;, ;monospace;, monospace, ;Droid Sans Fallback;;font-weight: normal;font-size: 12px;line-height: 18px;white-space: pre;" w:hAnsi="IBMPlexMono, monospace, ;Droid Sans Fallback;', ;Droid Sans Mono;, ;monospace;, monospace, ;Droid Sans Fallback;;font-weight: normal;font-size: 12px;line-height: 18px;white-space: pre;"/>
+          <w:color w:val="000000"/>
+          <w:sz w:val="20"/>
+          <w:szCs w:val="20"/>
+          <w:highlight w:val="yellow"/>
+        </w:rPr>
+      </w:pPr>
+      <w:r>
+        <w:rPr>
+          <w:rFonts w:ascii="IBMPlexMono, monospace, ;Droid Sans Fallback;', ;Droid Sans Mono;, ;monospace;, monospace, ;Droid Sans Fallback;;font-weight: normal;font-size: 12px;line-height: 18px;white-space: pre;" w:hAnsi="IBMPlexMono, monospace, ;Droid Sans Fallback;', ;Droid Sans Mono;, ;monospace;, monospace, ;Droid Sans Fallback;;font-weight: normal;font-size: 12px;line-height: 18px;white-space: pre;"/>
+          <w:color w:val="000000"/>
+          <w:sz w:val="20"/>
+          <w:szCs w:val="20"/>
+          <w:highlight w:val="yellow"/>
+        </w:rPr>
+        <w:t>}</w:t>
+      </w:r>
+    </w:p>
+    <w:p>
+      <w:pPr>
+        <w:pStyle w:val="Normal"/>
+        <w:ind w:left="1418" w:hanging="0"/>
+        <w:rPr>
+          <w:rFonts w:ascii="IBMPlexMono, monospace, ;Droid Sans Fallback;', ;Droid Sans Mono;, ;monospace;, monospace, ;Droid Sans Fallback;;font-weight: normal;font-size: 12px;line-height: 18px;white-space: pre;" w:hAnsi="IBMPlexMono, monospace, ;Droid Sans Fallback;', ;Droid Sans Mono;, ;monospace;, monospace, ;Droid Sans Fallback;;font-weight: normal;font-size: 12px;line-height: 18px;white-space: pre;"/>
+          <w:color w:val="000000"/>
+          <w:sz w:val="20"/>
+          <w:szCs w:val="20"/>
+          <w:highlight w:val="yellow"/>
+        </w:rPr>
+      </w:pPr>
+      <w:r>
+        <w:rPr>
+          <w:rFonts w:ascii="IBMPlexMono, monospace, ;Droid Sans Fallback;', ;Droid Sans Mono;, ;monospace;, monospace, ;Droid Sans Fallback;;font-weight: normal;font-size: 12px;line-height: 18px;white-space: pre;" w:hAnsi="IBMPlexMono, monospace, ;Droid Sans Fallback;', ;Droid Sans Mono;, ;monospace;, monospace, ;Droid Sans Fallback;;font-weight: normal;font-size: 12px;line-height: 18px;white-space: pre;"/>
+          <w:color w:val="000000"/>
+          <w:sz w:val="20"/>
+          <w:szCs w:val="20"/>
+          <w:highlight w:val="yellow"/>
+        </w:rPr>
+        <w:t>]</w:t>
+      </w:r>
+    </w:p>
+    <w:p>
+      <w:pPr>
+        <w:pStyle w:val="Normal"/>
+        <w:shd w:val="clear" w:color="auto" w:fill="FFFFFE"/>
+        <w:spacing w:lineRule="atLeast" w:line="270"/>
+        <w:ind w:left="1068" w:hanging="0"/>
+        <w:rPr>
+          <w:rFonts w:ascii="Menlo" w:hAnsi="Menlo" w:cs="Menlo"/>
+          <w:color w:val="000000"/>
+          <w:sz w:val="18"/>
+          <w:szCs w:val="18"/>
+        </w:rPr>
+      </w:pPr>
+      <w:r>
+        <w:rPr/>
       </w:r>
     </w:p>
     <w:p>
@@ -40274,7 +40670,7 @@
         <w:docPartGallery w:val="Page Numbers (Bottom of Page)"/>
         <w:docPartUnique w:val="true"/>
       </w:docPartObj>
-      <w:id w:val="1334864232"/>
+      <w:id w:val="15622084"/>
     </w:sdtPr>
     <w:sdtContent>
       <w:p>

</xml_diff>